<commit_message>
Añadiendo maquina Virtual & repasando conceptos Diagramas de clase & ER
</commit_message>
<xml_diff>
--- a/Instalaciones/proceso de instalación de Virtual Box y Vagrant en un directorio, idealmente nuevo.docx
+++ b/Instalaciones/proceso de instalación de Virtual Box y Vagrant en un directorio, idealmente nuevo.docx
@@ -124,7 +124,7 @@
                       <wps:spPr>
                         <a:xfrm flipH="1">
                           <a:off x="0" y="0"/>
-                          <a:ext cx="494664" cy="2540"/>
+                          <a:ext cx="495299" cy="3175"/>
                         </a:xfrm>
                         <a:prstGeom prst="straightConnector1"/>
                         <a:ln cap="flat">
@@ -157,7 +157,7 @@
           </mc:Choice>
           <mc:Fallback>
             <w:pict>
-              <v:shape id="_x0000_s9" style="position:absolute;left:0;margin-left:79pt;mso-position-horizontal:absolute;mso-position-horizontal-relative:text;margin-top:160pt;mso-position-vertical:absolute;mso-position-vertical-relative:text;width:38.8pt;height:0.1pt;flip:x;v-text-anchor:middle;z-index:251624966" coordsize="494029,1905" path="m,l494029,1905e" strokecolor="#5b9bd5" o:allowoverlap="1" strokeweight="0.50pt" filled="f">
+              <v:shape id="_x0000_s9" style="position:absolute;left:0;margin-left:79pt;mso-position-horizontal:absolute;mso-position-horizontal-relative:text;margin-top:160pt;mso-position-vertical:absolute;mso-position-vertical-relative:text;width:38.9pt;height:0.2pt;flip:x;v-text-anchor:middle;z-index:251624966" coordsize="494664,2540" path="m,l494664,2540e" strokecolor="#5b9bd5" o:allowoverlap="1" strokeweight="0.50pt" filled="f">
                 <v:stroke joinstyle="miter"/>
               </v:shape>
             </w:pict>
@@ -170,7 +170,7 @@
         </w:rPr>
         <w:drawing>
           <wp:inline distT="0" distB="0" distL="0" distR="0">
-            <wp:extent cx="5733415" cy="2283460"/>
+            <wp:extent cx="5734050" cy="2284095"/>
             <wp:effectExtent l="0" t="0" r="0" b="0"/>
             <wp:docPr id="10" name="Imagen 2"/>
             <wp:cNvGraphicFramePr>
@@ -180,7 +180,7 @@
               <a:graphicData uri="http://schemas.openxmlformats.org/drawingml/2006/picture">
                 <pic:pic xmlns:pic="http://schemas.openxmlformats.org/drawingml/2006/picture">
                   <pic:nvPicPr>
-                    <pic:cNvPr id="1" name="Picture 1" descr="/Users/robertovelasquezdean/Library/Group Containers/L48J367XN4.com.infraware.PolarisOffice/EngineTemp/55711/fImage157235115752.png"/>
+                    <pic:cNvPr id="1" name="Picture 1" descr="/Users/robertovelasquezdean/Library/Group Containers/L48J367XN4.com.infraware.PolarisOffice/EngineTemp/2328/fImage157235115752.png"/>
                     <pic:cNvPicPr>
                       <a:picLocks noChangeAspect="1" noChangeArrowheads="1"/>
                     </pic:cNvPicPr>
@@ -200,7 +200,7 @@
                   <pic:spPr>
                     <a:xfrm>
                       <a:off x="0" y="0"/>
-                      <a:ext cx="5734050" cy="2284095"/>
+                      <a:ext cx="5734685" cy="2284730"/>
                     </a:xfrm>
                     <a:prstGeom prst="rect"/>
                     <a:ln cap="flat"/>
@@ -238,7 +238,7 @@
         </w:rPr>
         <w:drawing>
           <wp:inline distT="0" distB="0" distL="0" distR="0">
-            <wp:extent cx="5733415" cy="2632075"/>
+            <wp:extent cx="5734050" cy="2632710"/>
             <wp:effectExtent l="0" t="0" r="0" b="0"/>
             <wp:docPr id="11" name="Imagen 3"/>
             <wp:cNvGraphicFramePr>
@@ -248,7 +248,7 @@
               <a:graphicData uri="http://schemas.openxmlformats.org/drawingml/2006/picture">
                 <pic:pic xmlns:pic="http://schemas.openxmlformats.org/drawingml/2006/picture">
                   <pic:nvPicPr>
-                    <pic:cNvPr id="2" name="Picture 2" descr="/Users/robertovelasquezdean/Library/Group Containers/L48J367XN4.com.infraware.PolarisOffice/EngineTemp/55711/fImage117454121466.png"/>
+                    <pic:cNvPr id="2" name="Picture 2" descr="/Users/robertovelasquezdean/Library/Group Containers/L48J367XN4.com.infraware.PolarisOffice/EngineTemp/2328/fImage117454121466.png"/>
                     <pic:cNvPicPr>
                       <a:picLocks noChangeAspect="1" noChangeArrowheads="1"/>
                     </pic:cNvPicPr>
@@ -268,7 +268,7 @@
                   <pic:spPr>
                     <a:xfrm>
                       <a:off x="0" y="0"/>
-                      <a:ext cx="5734050" cy="2632710"/>
+                      <a:ext cx="5734685" cy="2633345"/>
                     </a:xfrm>
                     <a:prstGeom prst="rect"/>
                     <a:ln cap="flat"/>
@@ -464,7 +464,7 @@
         </w:rPr>
         <w:drawing>
           <wp:inline distT="0" distB="0" distL="0" distR="0">
-            <wp:extent cx="3764279" cy="1440180"/>
+            <wp:extent cx="3764915" cy="1440815"/>
             <wp:effectExtent l="0" t="0" r="0" b="0"/>
             <wp:docPr id="12" name="Imagen 1"/>
             <wp:cNvGraphicFramePr>
@@ -474,7 +474,7 @@
               <a:graphicData uri="http://schemas.openxmlformats.org/drawingml/2006/picture">
                 <pic:pic xmlns:pic="http://schemas.openxmlformats.org/drawingml/2006/picture">
                   <pic:nvPicPr>
-                    <pic:cNvPr id="3" name="Picture 3" descr="/Users/robertovelasquezdean/Library/Group Containers/L48J367XN4.com.infraware.PolarisOffice/EngineTemp/55711/fImage22985108621.png"/>
+                    <pic:cNvPr id="3" name="Picture 3" descr="/Users/robertovelasquezdean/Library/Group Containers/L48J367XN4.com.infraware.PolarisOffice/EngineTemp/2328/fImage22985108621.png"/>
                     <pic:cNvPicPr>
                       <a:picLocks noChangeAspect="1" noChangeArrowheads="1"/>
                     </pic:cNvPicPr>
@@ -494,7 +494,7 @@
                   <pic:spPr>
                     <a:xfrm>
                       <a:off x="0" y="0"/>
-                      <a:ext cx="3764915" cy="1440815"/>
+                      <a:ext cx="3765550" cy="1441450"/>
                     </a:xfrm>
                     <a:prstGeom prst="rect"/>
                     <a:ln cap="flat"/>
@@ -517,6 +517,7 @@
         <w:widowControl w:val="1"/>
         <w:ind w:right="0" w:left="0" w:firstLine="0"/>
         <w:rPr>
+          <w:b w:val="1"/>
           <w:color w:val="auto"/>
           <w:sz w:val="22"/>
           <w:szCs w:val="22"/>
@@ -537,6 +538,7 @@
       </w:r>
       <w:r>
         <w:rPr>
+          <w:b w:val="1"/>
           <w:color w:val="auto"/>
           <w:sz w:val="22"/>
           <w:szCs w:val="22"/>
@@ -571,7 +573,7 @@
         </w:rPr>
         <w:drawing>
           <wp:inline distT="0" distB="0" distL="0" distR="0">
-            <wp:extent cx="5733415" cy="909320"/>
+            <wp:extent cx="5734050" cy="909955"/>
             <wp:effectExtent l="0" t="0" r="0" b="0"/>
             <wp:docPr id="13" name="Imagen 5"/>
             <wp:cNvGraphicFramePr>
@@ -581,7 +583,7 @@
               <a:graphicData uri="http://schemas.openxmlformats.org/drawingml/2006/picture">
                 <pic:pic xmlns:pic="http://schemas.openxmlformats.org/drawingml/2006/picture">
                   <pic:nvPicPr>
-                    <pic:cNvPr id="4" name="Picture 4" descr="/Users/robertovelasquezdean/Library/Group Containers/L48J367XN4.com.infraware.PolarisOffice/EngineTemp/55711/fImage45996154557.png"/>
+                    <pic:cNvPr id="4" name="Picture 4" descr="/Users/robertovelasquezdean/Library/Group Containers/L48J367XN4.com.infraware.PolarisOffice/EngineTemp/2328/fImage45996154557.png"/>
                     <pic:cNvPicPr>
                       <a:picLocks noChangeAspect="1" noChangeArrowheads="1"/>
                     </pic:cNvPicPr>
@@ -601,7 +603,7 @@
                   <pic:spPr>
                     <a:xfrm>
                       <a:off x="0" y="0"/>
-                      <a:ext cx="5734050" cy="909955"/>
+                      <a:ext cx="5734685" cy="910590"/>
                     </a:xfrm>
                     <a:prstGeom prst="rect"/>
                     <a:ln cap="flat"/>
@@ -736,25 +738,25 @@
           <w:szCs w:val="22"/>
           <w:rFonts w:ascii="Times New Roman" w:eastAsia="Times New Roman" w:hAnsi="Times New Roman" w:hint="default"/>
         </w:rPr>
-        <w:t xml:space="preserve">1. Cierra su terminal con Exit, verifique el comando propiamente para Linux si usa Mac (“Exit” se </w:t>
-      </w:r>
-      <w:r>
-        <w:rPr>
-          <w:color w:val="auto"/>
-          <w:sz w:val="22"/>
-          <w:szCs w:val="22"/>
-          <w:rFonts w:ascii="Times New Roman" w:eastAsia="Times New Roman" w:hAnsi="Times New Roman" w:hint="default"/>
-        </w:rPr>
-        <w:t xml:space="preserve">ejecuta dos veces hasta que la terminal se encuentre por fuera de la maquina virtual y ya esté </w:t>
-      </w:r>
-      <w:r>
-        <w:rPr>
-          <w:color w:val="auto"/>
-          <w:sz w:val="22"/>
-          <w:szCs w:val="22"/>
-          <w:rFonts w:ascii="Times New Roman" w:eastAsia="Times New Roman" w:hAnsi="Times New Roman" w:hint="default"/>
-        </w:rPr>
-        <w:t xml:space="preserve">propiamente dentro de su sistema operativo, el propio de su pc o laptop). </w:t>
+        <w:t xml:space="preserve">1. Cierra su terminal con Exit (ctrl + d), verifique el comando propiamente para Linux si usa Mac </w:t>
+      </w:r>
+      <w:r>
+        <w:rPr>
+          <w:color w:val="auto"/>
+          <w:sz w:val="22"/>
+          <w:szCs w:val="22"/>
+          <w:rFonts w:ascii="Times New Roman" w:eastAsia="Times New Roman" w:hAnsi="Times New Roman" w:hint="default"/>
+        </w:rPr>
+        <w:t xml:space="preserve">(“Exit” se ejecuta dos veces hasta que la terminal se encuentre por fuera de la maquina virtual y ya </w:t>
+      </w:r>
+      <w:r>
+        <w:rPr>
+          <w:color w:val="auto"/>
+          <w:sz w:val="22"/>
+          <w:szCs w:val="22"/>
+          <w:rFonts w:ascii="Times New Roman" w:eastAsia="Times New Roman" w:hAnsi="Times New Roman" w:hint="default"/>
+        </w:rPr>
+        <w:t xml:space="preserve">esté propiamente dentro de su sistema operativo, el propio de su pc o laptop). </w:t>
       </w:r>
     </w:p>
     <w:p>
@@ -1368,7 +1370,7 @@
         </w:rPr>
         <w:drawing>
           <wp:inline distT="0" distB="0" distL="0" distR="0">
-            <wp:extent cx="5734050" cy="3987799"/>
+            <wp:extent cx="5734685" cy="3988435"/>
             <wp:effectExtent l="0" t="0" r="0" b="0"/>
             <wp:docPr id="14" name="Imagen 6"/>
             <wp:cNvGraphicFramePr>
@@ -1378,7 +1380,7 @@
               <a:graphicData uri="http://schemas.openxmlformats.org/drawingml/2006/picture">
                 <pic:pic xmlns:pic="http://schemas.openxmlformats.org/drawingml/2006/picture">
                   <pic:nvPicPr>
-                    <pic:cNvPr id="5" name="Picture 5" descr="/Users/robertovelasquezdean/Library/Group Containers/L48J367XN4.com.infraware.PolarisOffice/EngineTemp/55711/fImage61293186996.png"/>
+                    <pic:cNvPr id="5" name="Picture 5" descr="/Users/robertovelasquezdean/Library/Group Containers/L48J367XN4.com.infraware.PolarisOffice/EngineTemp/2328/fImage61293186996.png"/>
                     <pic:cNvPicPr>
                       <a:picLocks noChangeAspect="1" noChangeArrowheads="1"/>
                     </pic:cNvPicPr>
@@ -1398,7 +1400,7 @@
                   <pic:spPr>
                     <a:xfrm>
                       <a:off x="0" y="0"/>
-                      <a:ext cx="5734685" cy="3988435"/>
+                      <a:ext cx="5735320" cy="3989070"/>
                     </a:xfrm>
                     <a:prstGeom prst="rect"/>
                     <a:ln cap="flat"/>
@@ -1457,7 +1459,7 @@
         </w:rPr>
         <w:drawing>
           <wp:inline distT="0" distB="0" distL="0" distR="0">
-            <wp:extent cx="5733415" cy="2139950"/>
+            <wp:extent cx="5734050" cy="2140585"/>
             <wp:effectExtent l="0" t="0" r="0" b="0"/>
             <wp:docPr id="17" name="Imagen 7"/>
             <wp:cNvGraphicFramePr>
@@ -1467,7 +1469,7 @@
               <a:graphicData uri="http://schemas.openxmlformats.org/drawingml/2006/picture">
                 <pic:pic xmlns:pic="http://schemas.openxmlformats.org/drawingml/2006/picture">
                   <pic:nvPicPr>
-                    <pic:cNvPr id="6" name="Picture 6" descr="/Users/robertovelasquezdean/Library/Group Containers/L48J367XN4.com.infraware.PolarisOffice/EngineTemp/55711/fImage29039226955.png"/>
+                    <pic:cNvPr id="6" name="Picture 6" descr="/Users/robertovelasquezdean/Library/Group Containers/L48J367XN4.com.infraware.PolarisOffice/EngineTemp/2328/fImage29039226955.png"/>
                     <pic:cNvPicPr>
                       <a:picLocks noChangeAspect="1" noChangeArrowheads="1"/>
                     </pic:cNvPicPr>
@@ -1487,7 +1489,7 @@
                   <pic:spPr>
                     <a:xfrm>
                       <a:off x="0" y="0"/>
-                      <a:ext cx="5734050" cy="2140585"/>
+                      <a:ext cx="5734685" cy="2141220"/>
                     </a:xfrm>
                     <a:prstGeom prst="rect"/>
                     <a:ln cap="flat"/>

</xml_diff>